<commit_message>
Team report and tasker manifesto(current)
</commit_message>
<xml_diff>
--- a/teamReport_Template.docx
+++ b/teamReport_Template.docx
@@ -62,7 +62,16 @@
           <w:sz w:val="28"/>
           <w:szCs w:val="28"/>
         </w:rPr>
-        <w:t xml:space="preserve">Team Members:Anton Ryjov, Gemuelle </w:t>
+        <w:t>Team Members:Anton Ryjov, G</w:t>
+      </w:r>
+      <w:r>
+        <w:rPr>
+          <w:rFonts w:ascii="Times New Roman" w:hAnsi="Times New Roman"/>
+          <w:b/>
+          <w:sz w:val="28"/>
+          <w:szCs w:val="28"/>
+        </w:rPr>
+        <w:t>emuele Aludino, Lorenzo Gomez</w:t>
       </w:r>
     </w:p>
     <w:p>
@@ -113,7 +122,7 @@
     <w:tbl>
       <w:tblPr>
         <w:tblStyle w:val="TableGrid"/>
-        <w:tblW w:w="9221" w:type="dxa"/>
+        <w:tblW w:w="9222" w:type="dxa"/>
         <w:jc w:val="center"/>
         <w:tblInd w:w="0" w:type="dxa"/>
         <w:tblCellMar>
@@ -127,8 +136,8 @@
       <w:tblGrid>
         <w:gridCol w:w="1708"/>
         <w:gridCol w:w="1350"/>
-        <w:gridCol w:w="1440"/>
-        <w:gridCol w:w="4722"/>
+        <w:gridCol w:w="1627"/>
+        <w:gridCol w:w="4535"/>
       </w:tblGrid>
       <w:tr>
         <w:trPr>
@@ -200,7 +209,7 @@
         </w:tc>
         <w:tc>
           <w:tcPr>
-            <w:tcW w:w="1440" w:type="dxa"/>
+            <w:tcW w:w="1627" w:type="dxa"/>
             <w:tcBorders/>
             <w:shd w:color="auto" w:fill="E0E0E0" w:val="clear"/>
             <w:vAlign w:val="center"/>
@@ -232,7 +241,7 @@
         </w:tc>
         <w:tc>
           <w:tcPr>
-            <w:tcW w:w="4722" w:type="dxa"/>
+            <w:tcW w:w="4535" w:type="dxa"/>
             <w:tcBorders/>
             <w:shd w:color="auto" w:fill="E0E0E0" w:val="clear"/>
             <w:vAlign w:val="center"/>
@@ -290,6 +299,7 @@
                 <w:sz w:val="24"/>
                 <w:szCs w:val="24"/>
               </w:rPr>
+              <w:t>09-23-2019-7:00pm</w:t>
             </w:r>
           </w:p>
         </w:tc>
@@ -316,15 +326,9 @@
                 <w:sz w:val="24"/>
                 <w:szCs w:val="24"/>
               </w:rPr>
-            </w:r>
-          </w:p>
-        </w:tc>
-        <w:tc>
-          <w:tcPr>
-            <w:tcW w:w="1440" w:type="dxa"/>
-            <w:tcBorders/>
-            <w:shd w:fill="auto" w:val="clear"/>
-          </w:tcPr>
+              <w:t>Lorenzo,</w:t>
+            </w:r>
+          </w:p>
           <w:p>
             <w:pPr>
               <w:pStyle w:val="Normal"/>
@@ -342,15 +346,9 @@
                 <w:sz w:val="24"/>
                 <w:szCs w:val="24"/>
               </w:rPr>
-            </w:r>
-          </w:p>
-        </w:tc>
-        <w:tc>
-          <w:tcPr>
-            <w:tcW w:w="4722" w:type="dxa"/>
-            <w:tcBorders/>
-            <w:shd w:fill="auto" w:val="clear"/>
-          </w:tcPr>
+              <w:t>Anton,</w:t>
+            </w:r>
+          </w:p>
           <w:p>
             <w:pPr>
               <w:pStyle w:val="Normal"/>
@@ -368,6 +366,167 @@
                 <w:sz w:val="24"/>
                 <w:szCs w:val="24"/>
               </w:rPr>
+              <w:t>G</w:t>
+            </w:r>
+            <w:r>
+              <w:rPr>
+                <w:rFonts w:ascii="Times New Roman" w:hAnsi="Times New Roman"/>
+                <w:sz w:val="24"/>
+                <w:szCs w:val="24"/>
+              </w:rPr>
+              <w:t>e</w:t>
+            </w:r>
+            <w:r>
+              <w:rPr>
+                <w:rFonts w:ascii="Times New Roman" w:hAnsi="Times New Roman"/>
+                <w:sz w:val="24"/>
+                <w:szCs w:val="24"/>
+              </w:rPr>
+              <w:t>m</w:t>
+            </w:r>
+          </w:p>
+        </w:tc>
+        <w:tc>
+          <w:tcPr>
+            <w:tcW w:w="1627" w:type="dxa"/>
+            <w:tcBorders/>
+            <w:shd w:fill="auto" w:val="clear"/>
+          </w:tcPr>
+          <w:p>
+            <w:pPr>
+              <w:pStyle w:val="Normal"/>
+              <w:widowControl w:val="false"/>
+              <w:spacing w:before="0" w:after="0"/>
+              <w:rPr>
+                <w:rFonts w:ascii="Times New Roman" w:hAnsi="Times New Roman"/>
+                <w:sz w:val="24"/>
+                <w:szCs w:val="24"/>
+              </w:rPr>
+            </w:pPr>
+            <w:r>
+              <w:rPr>
+                <w:rFonts w:ascii="Times New Roman" w:hAnsi="Times New Roman"/>
+                <w:sz w:val="24"/>
+                <w:szCs w:val="24"/>
+              </w:rPr>
+              <w:t xml:space="preserve">Decide </w:t>
+            </w:r>
+            <w:r>
+              <w:rPr>
+                <w:rFonts w:ascii="Times New Roman" w:hAnsi="Times New Roman"/>
+                <w:sz w:val="24"/>
+                <w:szCs w:val="24"/>
+              </w:rPr>
+              <w:t>code design, documentation philosophy and C++ API(s) to use for project.</w:t>
+            </w:r>
+          </w:p>
+        </w:tc>
+        <w:tc>
+          <w:tcPr>
+            <w:tcW w:w="4535" w:type="dxa"/>
+            <w:tcBorders/>
+            <w:shd w:fill="auto" w:val="clear"/>
+          </w:tcPr>
+          <w:p>
+            <w:pPr>
+              <w:pStyle w:val="Normal"/>
+              <w:widowControl w:val="false"/>
+              <w:spacing w:before="0" w:after="0"/>
+              <w:rPr>
+                <w:rFonts w:ascii="Times New Roman" w:hAnsi="Times New Roman"/>
+                <w:sz w:val="24"/>
+                <w:szCs w:val="24"/>
+              </w:rPr>
+            </w:pPr>
+            <w:r>
+              <w:rPr>
+                <w:rFonts w:ascii="Times New Roman" w:hAnsi="Times New Roman"/>
+                <w:sz w:val="24"/>
+                <w:szCs w:val="24"/>
+              </w:rPr>
+              <w:t xml:space="preserve">Lorenzo:Discuss with team members specs and technical </w:t>
+            </w:r>
+            <w:r>
+              <w:rPr>
+                <w:rFonts w:ascii="Times New Roman" w:hAnsi="Times New Roman"/>
+                <w:sz w:val="24"/>
+                <w:szCs w:val="24"/>
+              </w:rPr>
+              <w:t>decisions regarding c++</w:t>
+            </w:r>
+          </w:p>
+          <w:p>
+            <w:pPr>
+              <w:pStyle w:val="Normal"/>
+              <w:widowControl w:val="false"/>
+              <w:spacing w:before="0" w:after="0"/>
+              <w:rPr>
+                <w:rFonts w:ascii="Times New Roman" w:hAnsi="Times New Roman"/>
+                <w:sz w:val="24"/>
+                <w:szCs w:val="24"/>
+              </w:rPr>
+            </w:pPr>
+            <w:r>
+              <w:rPr>
+                <w:rFonts w:ascii="Times New Roman" w:hAnsi="Times New Roman"/>
+                <w:sz w:val="24"/>
+                <w:szCs w:val="24"/>
+              </w:rPr>
+              <w:t>Gem:</w:t>
+            </w:r>
+            <w:bookmarkStart w:id="0" w:name="__DdeLink__423_3520978291"/>
+            <w:r>
+              <w:rPr>
+                <w:rFonts w:ascii="Times New Roman" w:hAnsi="Times New Roman"/>
+                <w:sz w:val="24"/>
+                <w:szCs w:val="24"/>
+              </w:rPr>
+              <w:t xml:space="preserve">Discuss with team members specs and technical </w:t>
+            </w:r>
+            <w:r>
+              <w:rPr>
+                <w:rFonts w:ascii="Times New Roman" w:hAnsi="Times New Roman"/>
+                <w:sz w:val="24"/>
+                <w:szCs w:val="24"/>
+              </w:rPr>
+              <w:t>decisions regarding c++</w:t>
+            </w:r>
+            <w:bookmarkEnd w:id="0"/>
+          </w:p>
+          <w:p>
+            <w:pPr>
+              <w:pStyle w:val="Normal"/>
+              <w:widowControl w:val="false"/>
+              <w:spacing w:before="0" w:after="0"/>
+              <w:rPr>
+                <w:rFonts w:ascii="Times New Roman" w:hAnsi="Times New Roman"/>
+                <w:sz w:val="24"/>
+                <w:szCs w:val="24"/>
+              </w:rPr>
+            </w:pPr>
+            <w:r>
+              <w:rPr>
+                <w:rFonts w:ascii="Times New Roman" w:hAnsi="Times New Roman"/>
+                <w:sz w:val="24"/>
+                <w:szCs w:val="24"/>
+              </w:rPr>
+              <w:t>Anton:</w:t>
+            </w:r>
+            <w:r>
+              <w:rPr>
+                <w:rFonts w:ascii="Times New Roman" w:hAnsi="Times New Roman"/>
+                <w:sz w:val="24"/>
+                <w:szCs w:val="24"/>
+              </w:rPr>
+              <w:t xml:space="preserve">Discuss with team members specs and technical </w:t>
+            </w:r>
+            <w:r>
+              <w:rPr>
+                <w:rFonts w:ascii="Times New Roman" w:hAnsi="Times New Roman"/>
+                <w:sz w:val="24"/>
+                <w:szCs w:val="24"/>
+              </w:rPr>
+              <w:t>decisions regarding c++</w:t>
             </w:r>
           </w:p>
         </w:tc>
@@ -430,7 +589,7 @@
         </w:tc>
         <w:tc>
           <w:tcPr>
-            <w:tcW w:w="1440" w:type="dxa"/>
+            <w:tcW w:w="1627" w:type="dxa"/>
             <w:tcBorders/>
             <w:shd w:fill="auto" w:val="clear"/>
           </w:tcPr>
@@ -456,7 +615,7 @@
         </w:tc>
         <w:tc>
           <w:tcPr>
-            <w:tcW w:w="4722" w:type="dxa"/>
+            <w:tcW w:w="4535" w:type="dxa"/>
             <w:tcBorders/>
             <w:shd w:fill="auto" w:val="clear"/>
           </w:tcPr>
@@ -539,7 +698,7 @@
         </w:tc>
         <w:tc>
           <w:tcPr>
-            <w:tcW w:w="1440" w:type="dxa"/>
+            <w:tcW w:w="1627" w:type="dxa"/>
             <w:tcBorders/>
             <w:shd w:fill="auto" w:val="clear"/>
           </w:tcPr>
@@ -565,7 +724,7 @@
         </w:tc>
         <w:tc>
           <w:tcPr>
-            <w:tcW w:w="4722" w:type="dxa"/>
+            <w:tcW w:w="4535" w:type="dxa"/>
             <w:tcBorders/>
             <w:shd w:fill="auto" w:val="clear"/>
           </w:tcPr>
@@ -1506,17 +1665,17 @@
         <w:tblLook w:val="04a0" w:noVBand="1" w:noHBand="0" w:lastColumn="0" w:firstColumn="1" w:lastRow="0" w:firstRow="1"/>
       </w:tblPr>
       <w:tblGrid>
-        <w:gridCol w:w="1073"/>
+        <w:gridCol w:w="1072"/>
         <w:gridCol w:w="1231"/>
         <w:gridCol w:w="1920"/>
         <w:gridCol w:w="1443"/>
-        <w:gridCol w:w="3598"/>
+        <w:gridCol w:w="3599"/>
       </w:tblGrid>
       <w:tr>
         <w:trPr/>
         <w:tc>
           <w:tcPr>
-            <w:tcW w:w="1073" w:type="dxa"/>
+            <w:tcW w:w="1072" w:type="dxa"/>
             <w:tcBorders>
               <w:top w:val="single" w:sz="4" w:space="0" w:color="000000"/>
               <w:left w:val="single" w:sz="4" w:space="0" w:color="000000"/>
@@ -1668,7 +1827,7 @@
         </w:tc>
         <w:tc>
           <w:tcPr>
-            <w:tcW w:w="3598" w:type="dxa"/>
+            <w:tcW w:w="3599" w:type="dxa"/>
             <w:tcBorders>
               <w:top w:val="single" w:sz="4" w:space="0" w:color="000000"/>
               <w:left w:val="single" w:sz="4" w:space="0" w:color="000000"/>
@@ -1709,7 +1868,7 @@
         <w:trPr/>
         <w:tc>
           <w:tcPr>
-            <w:tcW w:w="1073" w:type="dxa"/>
+            <w:tcW w:w="1072" w:type="dxa"/>
             <w:tcBorders>
               <w:top w:val="single" w:sz="4" w:space="0" w:color="000000"/>
               <w:left w:val="single" w:sz="4" w:space="0" w:color="000000"/>
@@ -1845,7 +2004,7 @@
         </w:tc>
         <w:tc>
           <w:tcPr>
-            <w:tcW w:w="3598" w:type="dxa"/>
+            <w:tcW w:w="3599" w:type="dxa"/>
             <w:tcBorders>
               <w:top w:val="single" w:sz="4" w:space="0" w:color="000000"/>
               <w:left w:val="single" w:sz="4" w:space="0" w:color="000000"/>
@@ -1882,7 +2041,7 @@
         <w:trPr/>
         <w:tc>
           <w:tcPr>
-            <w:tcW w:w="1073" w:type="dxa"/>
+            <w:tcW w:w="1072" w:type="dxa"/>
             <w:tcBorders>
               <w:top w:val="single" w:sz="4" w:space="0" w:color="000000"/>
               <w:left w:val="single" w:sz="4" w:space="0" w:color="000000"/>
@@ -2018,7 +2177,7 @@
         </w:tc>
         <w:tc>
           <w:tcPr>
-            <w:tcW w:w="3598" w:type="dxa"/>
+            <w:tcW w:w="3599" w:type="dxa"/>
             <w:tcBorders>
               <w:top w:val="single" w:sz="4" w:space="0" w:color="000000"/>
               <w:left w:val="single" w:sz="4" w:space="0" w:color="000000"/>
@@ -2473,14 +2632,17 @@
           <w:ilvl w:val="0"/>
           <w:numId w:val="1"/>
         </w:numPr>
-        <w:rPr>
-          <w:rFonts w:ascii="Times New Roman" w:hAnsi="Times New Roman"/>
-          <w:b/>
+        <w:rPr/>
+      </w:pPr>
+      <w:r>
+        <w:rPr>
+          <w:rFonts w:ascii="Times New Roman" w:hAnsi="Times New Roman"/>
           <w:b/>
           <w:sz w:val="28"/>
           <w:szCs w:val="28"/>
         </w:rPr>
-      </w:pPr>
+        <w:t>Plans for Coming Week</w:t>
+      </w:r>
       <w:r>
         <w:rPr>
           <w:rFonts w:ascii="Times New Roman" w:hAnsi="Times New Roman"/>
@@ -2488,7 +2650,56 @@
           <w:sz w:val="28"/>
           <w:szCs w:val="28"/>
         </w:rPr>
-        <w:t>Plans for Coming Week:</w:t>
+        <w:t>(09/23-09/29)</w:t>
+      </w:r>
+      <w:r>
+        <w:rPr>
+          <w:rFonts w:ascii="Times New Roman" w:hAnsi="Times New Roman"/>
+          <w:b/>
+          <w:sz w:val="28"/>
+          <w:szCs w:val="28"/>
+        </w:rPr>
+        <w:t xml:space="preserve">: </w:t>
+      </w:r>
+      <w:r>
+        <w:rPr>
+          <w:rFonts w:ascii="Times New Roman" w:hAnsi="Times New Roman"/>
+          <w:b w:val="false"/>
+          <w:bCs w:val="false"/>
+          <w:sz w:val="28"/>
+          <w:szCs w:val="28"/>
+        </w:rPr>
+        <w:t xml:space="preserve">This week we’ll be discussing/agreeing on a philosophy regarding code design(documentation, naming-conventions), error-handling, OOP approach and data management(stack, heap and file management). Data management is CRUCIAL as we aim to track(NOT record) plenty of user input from </w:t>
+      </w:r>
+      <w:r>
+        <w:rPr>
+          <w:rFonts w:ascii="Times New Roman" w:hAnsi="Times New Roman"/>
+          <w:b w:val="false"/>
+          <w:bCs w:val="false"/>
+          <w:sz w:val="28"/>
+          <w:szCs w:val="28"/>
+        </w:rPr>
+        <w:t xml:space="preserve">keyboard, mouse and microphone in a privacy-minded way. We also want our tracking algorithms to be so smooth that the user won’t ever notice them when their work—whether that’d be writing a novel, </w:t>
+      </w:r>
+      <w:r>
+        <w:rPr>
+          <w:rFonts w:ascii="Times New Roman" w:hAnsi="Times New Roman"/>
+          <w:b w:val="false"/>
+          <w:bCs w:val="false"/>
+          <w:sz w:val="28"/>
+          <w:szCs w:val="28"/>
+        </w:rPr>
+        <w:t xml:space="preserve"> </w:t>
+      </w:r>
+      <w:r>
+        <w:rPr>
+          <w:rFonts w:ascii="Times New Roman" w:hAnsi="Times New Roman"/>
+          <w:b w:val="false"/>
+          <w:bCs w:val="false"/>
+          <w:sz w:val="28"/>
+          <w:szCs w:val="28"/>
+        </w:rPr>
+        <w:t>composing music or playing video games.</w:t>
       </w:r>
     </w:p>
     <w:p>
@@ -2575,8 +2786,8 @@
           <w:szCs w:val="24"/>
         </w:rPr>
       </w:pPr>
-      <w:bookmarkStart w:id="0" w:name="_GoBack"/>
-      <w:bookmarkEnd w:id="0"/>
+      <w:bookmarkStart w:id="1" w:name="_GoBack"/>
+      <w:bookmarkEnd w:id="1"/>
       <w:r>
         <w:rPr>
           <w:rFonts w:ascii="Times New Roman" w:hAnsi="Times New Roman"/>
@@ -2987,7 +3198,7 @@
         <w:docPartGallery w:val="Page Numbers (Bottom of Page)"/>
         <w:docPartUnique w:val="true"/>
       </w:docPartObj>
-      <w:id w:val="449474289"/>
+      <w:id w:val="944924953"/>
     </w:sdtPr>
     <w:sdtContent>
       <w:p>
@@ -3025,7 +3236,7 @@
         </w:r>
         <w:r>
           <w:rPr/>
-          <w:t>2</w:t>
+          <w:t>3</w:t>
         </w:r>
         <w:r>
           <w:rPr/>
@@ -3231,6 +3442,7 @@
     </w:lvl>
     <w:lvl w:ilvl="1">
       <w:start w:val="1"/>
+      <w:pStyle w:val="Heading2"/>
       <w:numFmt w:val="none"/>
       <w:suff w:val="nothing"/>
       <w:lvlText w:val=""/>
@@ -3725,6 +3937,23 @@
       <w:lang w:val="en-US" w:eastAsia="en-US" w:bidi="ar-SA"/>
     </w:rPr>
   </w:style>
+  <w:style w:type="paragraph" w:styleId="Heading2">
+    <w:name w:val="Heading 2"/>
+    <w:basedOn w:val="Heading"/>
+    <w:next w:val="TextBody"/>
+    <w:qFormat/>
+    <w:pPr>
+      <w:spacing w:before="200" w:after="120"/>
+      <w:outlineLvl w:val="1"/>
+    </w:pPr>
+    <w:rPr>
+      <w:rFonts w:ascii="Liberation Serif" w:hAnsi="Liberation Serif" w:eastAsia="DejaVu Sans" w:cs="DejaVu Sans"/>
+      <w:b/>
+      <w:bCs/>
+      <w:sz w:val="36"/>
+      <w:szCs w:val="36"/>
+    </w:rPr>
+  </w:style>
   <w:style w:type="character" w:styleId="DefaultParagraphFont" w:default="1">
     <w:name w:val="Default Paragraph Font"/>
     <w:uiPriority w:val="1"/>
@@ -3792,6 +4021,25 @@
       <w:i w:val="false"/>
       <w:sz w:val="24"/>
       <w:szCs w:val="28"/>
+    </w:rPr>
+  </w:style>
+  <w:style w:type="character" w:styleId="ListLabel4">
+    <w:name w:val="ListLabel 4"/>
+    <w:qFormat/>
+    <w:rPr>
+      <w:rFonts w:ascii="Times New Roman" w:hAnsi="Times New Roman"/>
+      <w:b/>
+      <w:i w:val="false"/>
+      <w:sz w:val="24"/>
+      <w:szCs w:val="28"/>
+    </w:rPr>
+  </w:style>
+  <w:style w:type="character" w:styleId="InternetLink">
+    <w:name w:val="Internet Link"/>
+    <w:rPr>
+      <w:color w:val="000080"/>
+      <w:u w:val="single"/>
+      <w:lang w:val="zxx" w:eastAsia="zxx" w:bidi="zxx"/>
     </w:rPr>
   </w:style>
   <w:style w:type="paragraph" w:styleId="Heading">

</xml_diff>